<commit_message>
Updated the "Introduction" section to correct the proper usage of the ECID fields.
</commit_message>
<xml_diff>
--- a/doc/SAI-Proposal-1-Dot1BR.docx
+++ b/doc/SAI-Proposal-1-Dot1BR.docx
@@ -15,7 +15,6 @@
           <w:docPartUnique/>
         </w:docPartObj>
       </w:sdtPr>
-      <w:sdtEndPr/>
       <w:sdtContent>
         <w:p>
           <w:pPr>
@@ -3804,6 +3803,14 @@
                 <w:b w:val="0"/>
               </w:rPr>
             </w:pPr>
+            <w:ins w:id="1" w:author="Sivasankar, Ravikumar" w:date="2016-01-21T13:06:00Z">
+              <w:r>
+                <w:rPr>
+                  <w:b w:val="0"/>
+                </w:rPr>
+                <w:t>0.1</w:t>
+              </w:r>
+            </w:ins>
           </w:p>
         </w:tc>
         <w:tc>
@@ -3818,10 +3825,25 @@
           </w:tcPr>
           <w:p>
             <w:pPr>
-              <w:pStyle w:val="ListParagraph"/>
-              <w:ind w:left="360"/>
               <w:cnfStyle w:val="000000000000" w:firstRow="0" w:lastRow="0" w:firstColumn="0" w:lastColumn="0" w:oddVBand="0" w:evenVBand="0" w:oddHBand="0" w:evenHBand="0" w:firstRowFirstColumn="0" w:firstRowLastColumn="0" w:lastRowFirstColumn="0" w:lastRowLastColumn="0"/>
             </w:pPr>
+            <w:ins w:id="2" w:author="Sivasankar, Ravikumar" w:date="2016-01-21T13:06:00Z">
+              <w:r>
+                <w:t>In the “Introduction” section</w:t>
+              </w:r>
+            </w:ins>
+            <w:ins w:id="3" w:author="Sivasankar, Ravikumar" w:date="2016-01-21T13:07:00Z">
+              <w:r>
+                <w:t xml:space="preserve"> including the diagram</w:t>
+              </w:r>
+            </w:ins>
+            <w:bookmarkStart w:id="4" w:name="_GoBack"/>
+            <w:bookmarkEnd w:id="4"/>
+            <w:ins w:id="5" w:author="Sivasankar, Ravikumar" w:date="2016-01-21T13:06:00Z">
+              <w:r>
+                <w:t>, corrected the wrong usage of the Source and Destination ECID fields.</w:t>
+              </w:r>
+            </w:ins>
           </w:p>
         </w:tc>
         <w:tc>
@@ -3838,6 +3860,11 @@
             <w:pPr>
               <w:cnfStyle w:val="000000000000" w:firstRow="0" w:lastRow="0" w:firstColumn="0" w:lastColumn="0" w:oddVBand="0" w:evenVBand="0" w:oddHBand="0" w:evenHBand="0" w:firstRowFirstColumn="0" w:firstRowLastColumn="0" w:lastRowFirstColumn="0" w:lastRowLastColumn="0"/>
             </w:pPr>
+            <w:ins w:id="6" w:author="Sivasankar, Ravikumar" w:date="2016-01-21T13:07:00Z">
+              <w:r>
+                <w:t>Ravikumar Sivasankar</w:t>
+              </w:r>
+            </w:ins>
           </w:p>
         </w:tc>
         <w:tc>
@@ -3854,6 +3881,11 @@
             <w:pPr>
               <w:cnfStyle w:val="000000000000" w:firstRow="0" w:lastRow="0" w:firstColumn="0" w:lastColumn="0" w:oddVBand="0" w:evenVBand="0" w:oddHBand="0" w:evenHBand="0" w:firstRowFirstColumn="0" w:firstRowLastColumn="0" w:lastRowFirstColumn="0" w:lastRowLastColumn="0"/>
             </w:pPr>
+            <w:ins w:id="7" w:author="Sivasankar, Ravikumar" w:date="2016-01-21T13:07:00Z">
+              <w:r>
+                <w:t>20 Jan 2016</w:t>
+              </w:r>
+            </w:ins>
           </w:p>
         </w:tc>
       </w:tr>
@@ -4464,12 +4496,12 @@
       <w:pPr>
         <w:pStyle w:val="Heading1"/>
       </w:pPr>
-      <w:bookmarkStart w:id="1" w:name="_Toc440048624"/>
+      <w:bookmarkStart w:id="8" w:name="_Toc440048624"/>
       <w:r>
         <w:lastRenderedPageBreak/>
         <w:t>Overview</w:t>
       </w:r>
-      <w:bookmarkEnd w:id="1"/>
+      <w:bookmarkEnd w:id="8"/>
     </w:p>
     <w:p>
       <w:r>
@@ -4582,18 +4614,18 @@
       <w:pPr>
         <w:pStyle w:val="Heading1"/>
       </w:pPr>
-      <w:bookmarkStart w:id="2" w:name="_Ref438593242"/>
-      <w:bookmarkStart w:id="3" w:name="_Toc440048625"/>
+      <w:bookmarkStart w:id="9" w:name="_Ref438593242"/>
+      <w:bookmarkStart w:id="10" w:name="_Toc440048625"/>
       <w:r>
         <w:t>Introduction</w:t>
       </w:r>
-      <w:bookmarkEnd w:id="2"/>
-      <w:bookmarkEnd w:id="3"/>
+      <w:bookmarkEnd w:id="9"/>
+      <w:bookmarkEnd w:id="10"/>
     </w:p>
     <w:p/>
     <w:p>
       <w:r>
-        <w:object w:dxaOrig="13356" w:dyaOrig="8544" w14:anchorId="5C444460">
+        <w:object w:dxaOrig="13356" w:dyaOrig="8544" w14:anchorId="6AC775E8">
           <v:shapetype id="_x0000_t75" coordsize="21600,21600" o:spt="75" o:preferrelative="t" path="m@4@5l@4@11@9@11@9@5xe" filled="f" stroked="f">
             <v:stroke joinstyle="miter"/>
             <v:formulas>
@@ -4613,10 +4645,10 @@
             <v:path o:extrusionok="f" gradientshapeok="t" o:connecttype="rect"/>
             <o:lock v:ext="edit" aspectratio="t"/>
           </v:shapetype>
-          <v:shape id="_x0000_i1025" type="#_x0000_t75" style="width:467.55pt;height:298.6pt" o:ole="">
+          <v:shape id="_x0000_i1027" type="#_x0000_t75" style="width:467.55pt;height:299.1pt" o:ole="">
             <v:imagedata r:id="rId23" o:title=""/>
           </v:shape>
-          <o:OLEObject Type="Embed" ProgID="Visio.Drawing.15" ShapeID="_x0000_i1025" DrawAspect="Content" ObjectID="_1514199618" r:id="rId24"/>
+          <o:OLEObject Type="Embed" ProgID="Visio.Drawing.15" ShapeID="_x0000_i1027" DrawAspect="Content" ObjectID="_1514886854" r:id="rId24"/>
         </w:object>
       </w:r>
     </w:p>
@@ -4707,7 +4739,57 @@
       </w:pPr>
       <w:r>
         <w:lastRenderedPageBreak/>
-        <w:t>PE will insert 802.1BR tag for all the traffic received on the Access Ports from the hosts. The source ECID of the 802.1BR tag will be set to the Access Port ECID. The destination ECID will be 0.</w:t>
+        <w:t xml:space="preserve">PE will insert 802.1BR tag for all the traffic received on the Access Ports from the hosts. The </w:t>
+      </w:r>
+      <w:del w:id="11" w:author="Sivasankar, Ravikumar" w:date="2016-01-21T12:59:00Z">
+        <w:r>
+          <w:delText xml:space="preserve">source </w:delText>
+        </w:r>
+      </w:del>
+      <w:ins w:id="12" w:author="Sivasankar, Ravikumar" w:date="2016-01-21T12:59:00Z">
+        <w:r>
+          <w:t xml:space="preserve"> </w:t>
+        </w:r>
+      </w:ins>
+      <w:r>
+        <w:t xml:space="preserve">ECID </w:t>
+      </w:r>
+      <w:ins w:id="13" w:author="Sivasankar, Ravikumar" w:date="2016-01-21T12:59:00Z">
+        <w:r>
+          <w:t xml:space="preserve">field </w:t>
+        </w:r>
+      </w:ins>
+      <w:r>
+        <w:t xml:space="preserve">of the 802.1BR tag will be set to the Access Port ECID. The </w:t>
+      </w:r>
+      <w:del w:id="14" w:author="Sivasankar, Ravikumar" w:date="2016-01-21T12:59:00Z">
+        <w:r>
+          <w:delText xml:space="preserve">destination </w:delText>
+        </w:r>
+      </w:del>
+      <w:ins w:id="15" w:author="Sivasankar, Ravikumar" w:date="2016-01-21T12:59:00Z">
+        <w:r>
+          <w:t xml:space="preserve">Ingress </w:t>
+        </w:r>
+      </w:ins>
+      <w:r>
+        <w:t xml:space="preserve">ECID </w:t>
+      </w:r>
+      <w:ins w:id="16" w:author="Sivasankar, Ravikumar" w:date="2016-01-21T12:59:00Z">
+        <w:r>
+          <w:t xml:space="preserve">field </w:t>
+        </w:r>
+      </w:ins>
+      <w:r>
+        <w:t>will be</w:t>
+      </w:r>
+      <w:ins w:id="17" w:author="Sivasankar, Ravikumar" w:date="2016-01-21T13:03:00Z">
+        <w:r>
+          <w:t xml:space="preserve"> set to</w:t>
+        </w:r>
+      </w:ins>
+      <w:r>
+        <w:t xml:space="preserve"> 0.</w:t>
       </w:r>
     </w:p>
     <w:p>
@@ -4759,7 +4841,23 @@
         <w:jc w:val="both"/>
       </w:pPr>
       <w:r>
-        <w:t xml:space="preserve">From the ETAG Source ECID and the ingress port (CP1), CB will identify that the traffic is received on the extended port EP1.  </w:t>
+        <w:t xml:space="preserve">From the ETAG </w:t>
+      </w:r>
+      <w:del w:id="18" w:author="Sivasankar, Ravikumar" w:date="2016-01-21T13:00:00Z">
+        <w:r>
+          <w:delText xml:space="preserve">Source </w:delText>
+        </w:r>
+      </w:del>
+      <w:r>
+        <w:t xml:space="preserve">ECID </w:t>
+      </w:r>
+      <w:ins w:id="19" w:author="Sivasankar, Ravikumar" w:date="2016-01-21T13:01:00Z">
+        <w:r>
+          <w:t xml:space="preserve">field </w:t>
+        </w:r>
+      </w:ins>
+      <w:r>
+        <w:t xml:space="preserve">and the ingress port (CP1), CB will identify that the traffic is received on the extended port EP1.  </w:t>
       </w:r>
     </w:p>
     <w:p>
@@ -4831,7 +4929,44 @@
         </w:numPr>
       </w:pPr>
       <w:r>
-        <w:t>New ETAG is inserted with source ECID as 0 and destination ECID as ECID-C</w:t>
+        <w:t xml:space="preserve">New ETAG is inserted with </w:t>
+      </w:r>
+      <w:del w:id="20" w:author="Sivasankar, Ravikumar" w:date="2016-01-21T13:00:00Z">
+        <w:r>
+          <w:delText xml:space="preserve">source </w:delText>
+        </w:r>
+      </w:del>
+      <w:ins w:id="21" w:author="Sivasankar, Ravikumar" w:date="2016-01-21T13:00:00Z">
+        <w:r>
+          <w:t xml:space="preserve">Ingress </w:t>
+        </w:r>
+      </w:ins>
+      <w:r>
+        <w:t xml:space="preserve">ECID </w:t>
+      </w:r>
+      <w:ins w:id="22" w:author="Sivasankar, Ravikumar" w:date="2016-01-21T13:01:00Z">
+        <w:r>
+          <w:t xml:space="preserve">field </w:t>
+        </w:r>
+      </w:ins>
+      <w:r>
+        <w:t xml:space="preserve">as 0 and </w:t>
+      </w:r>
+      <w:del w:id="23" w:author="Sivasankar, Ravikumar" w:date="2016-01-21T13:00:00Z">
+        <w:r>
+          <w:delText xml:space="preserve">destination </w:delText>
+        </w:r>
+      </w:del>
+      <w:r>
+        <w:t xml:space="preserve">ECID </w:t>
+      </w:r>
+      <w:ins w:id="24" w:author="Sivasankar, Ravikumar" w:date="2016-01-21T13:01:00Z">
+        <w:r>
+          <w:t xml:space="preserve">field </w:t>
+        </w:r>
+      </w:ins>
+      <w:r>
+        <w:t>as ECID-C</w:t>
       </w:r>
     </w:p>
     <w:p>
@@ -4868,7 +5003,44 @@
         </w:numPr>
       </w:pPr>
       <w:r>
-        <w:t>The source ECID will be set to the source ECID (ECID-A) of the incoming packet.</w:t>
+        <w:t xml:space="preserve">The </w:t>
+      </w:r>
+      <w:del w:id="25" w:author="Sivasankar, Ravikumar" w:date="2016-01-21T13:01:00Z">
+        <w:r>
+          <w:delText xml:space="preserve">source </w:delText>
+        </w:r>
+      </w:del>
+      <w:ins w:id="26" w:author="Sivasankar, Ravikumar" w:date="2016-01-21T13:01:00Z">
+        <w:r>
+          <w:t xml:space="preserve">Ingress </w:t>
+        </w:r>
+      </w:ins>
+      <w:r>
+        <w:t xml:space="preserve">ECID </w:t>
+      </w:r>
+      <w:ins w:id="27" w:author="Sivasankar, Ravikumar" w:date="2016-01-21T13:01:00Z">
+        <w:r>
+          <w:t xml:space="preserve">field </w:t>
+        </w:r>
+      </w:ins>
+      <w:r>
+        <w:t xml:space="preserve">will be set to the </w:t>
+      </w:r>
+      <w:del w:id="28" w:author="Sivasankar, Ravikumar" w:date="2016-01-21T13:04:00Z">
+        <w:r>
+          <w:delText xml:space="preserve">source </w:delText>
+        </w:r>
+      </w:del>
+      <w:r>
+        <w:t xml:space="preserve">ECID </w:t>
+      </w:r>
+      <w:ins w:id="29" w:author="Sivasankar, Ravikumar" w:date="2016-01-21T13:04:00Z">
+        <w:r>
+          <w:t xml:space="preserve">field </w:t>
+        </w:r>
+      </w:ins>
+      <w:r>
+        <w:t>(ECID-A) of the incoming packet.</w:t>
       </w:r>
     </w:p>
     <w:p>
@@ -4880,7 +5052,31 @@
         </w:numPr>
       </w:pPr>
       <w:r>
-        <w:t xml:space="preserve">The destination ECID will be the Multicast ECID assigned to the Vlan. </w:t>
+        <w:t xml:space="preserve">The </w:t>
+      </w:r>
+      <w:del w:id="30" w:author="Sivasankar, Ravikumar" w:date="2016-01-21T13:01:00Z">
+        <w:r>
+          <w:delText xml:space="preserve">destination </w:delText>
+        </w:r>
+      </w:del>
+      <w:r>
+        <w:t xml:space="preserve">ECID </w:t>
+      </w:r>
+      <w:ins w:id="31" w:author="Sivasankar, Ravikumar" w:date="2016-01-21T13:01:00Z">
+        <w:r>
+          <w:t xml:space="preserve">field </w:t>
+        </w:r>
+      </w:ins>
+      <w:r>
+        <w:t xml:space="preserve">will be </w:t>
+      </w:r>
+      <w:ins w:id="32" w:author="Sivasankar, Ravikumar" w:date="2016-01-21T13:05:00Z">
+        <w:r>
+          <w:t xml:space="preserve">set to </w:t>
+        </w:r>
+      </w:ins>
+      <w:r>
+        <w:t xml:space="preserve">the Multicast ECID assigned to the Vlan. </w:t>
       </w:r>
     </w:p>
     <w:p>
@@ -4892,7 +5088,23 @@
         </w:numPr>
       </w:pPr>
       <w:r>
-        <w:t>The traffic (which ETAG header) is sent on the Cascading port CP2 towards the PE</w:t>
+        <w:t>The traffic (</w:t>
+      </w:r>
+      <w:del w:id="33" w:author="Sivasankar, Ravikumar" w:date="2016-01-21T13:05:00Z">
+        <w:r>
+          <w:delText xml:space="preserve">which </w:delText>
+        </w:r>
+      </w:del>
+      <w:ins w:id="34" w:author="Sivasankar, Ravikumar" w:date="2016-01-21T13:05:00Z">
+        <w:r>
+          <w:t>with</w:t>
+        </w:r>
+        <w:r>
+          <w:t xml:space="preserve"> </w:t>
+        </w:r>
+      </w:ins>
+      <w:r>
+        <w:t>ETAG header) is sent on the Cascading port CP2 towards the PE</w:t>
       </w:r>
     </w:p>
     <w:p>
@@ -4937,7 +5149,23 @@
         <w:jc w:val="both"/>
       </w:pPr>
       <w:r>
-        <w:t>The Destination ECID in the ETAG header will be used to obtain the Egress port, which will be AP3 in this example.</w:t>
+        <w:t xml:space="preserve">The </w:t>
+      </w:r>
+      <w:del w:id="35" w:author="Sivasankar, Ravikumar" w:date="2016-01-21T13:01:00Z">
+        <w:r>
+          <w:delText xml:space="preserve">Destination </w:delText>
+        </w:r>
+      </w:del>
+      <w:r>
+        <w:t xml:space="preserve">ECID </w:t>
+      </w:r>
+      <w:ins w:id="36" w:author="Sivasankar, Ravikumar" w:date="2016-01-21T13:01:00Z">
+        <w:r>
+          <w:t xml:space="preserve">field </w:t>
+        </w:r>
+      </w:ins>
+      <w:r>
+        <w:t>in the ETAG header will be used to obtain the Egress port, which will be AP3 in this example.</w:t>
       </w:r>
     </w:p>
     <w:p/>
@@ -4945,11 +5173,11 @@
       <w:pPr>
         <w:pStyle w:val="Heading2"/>
       </w:pPr>
-      <w:bookmarkStart w:id="4" w:name="_Toc440048626"/>
+      <w:bookmarkStart w:id="37" w:name="_Toc440048626"/>
       <w:r>
         <w:t>Forwarding Tables at CB</w:t>
       </w:r>
-      <w:bookmarkEnd w:id="4"/>
+      <w:bookmarkEnd w:id="37"/>
       <w:r>
         <w:t xml:space="preserve"> </w:t>
       </w:r>
@@ -5179,6 +5407,7 @@
           </w:p>
           <w:p>
             <w:r>
+              <w:lastRenderedPageBreak/>
               <w:t>(Key)</w:t>
             </w:r>
           </w:p>
@@ -5190,11 +5419,13 @@
           </w:tcPr>
           <w:p>
             <w:r>
+              <w:lastRenderedPageBreak/>
               <w:t>Mac Addr</w:t>
             </w:r>
           </w:p>
           <w:p>
             <w:r>
+              <w:lastRenderedPageBreak/>
               <w:t>(Key)</w:t>
             </w:r>
           </w:p>
@@ -5206,11 +5437,13 @@
           </w:tcPr>
           <w:p>
             <w:r>
+              <w:lastRenderedPageBreak/>
               <w:t xml:space="preserve">Egress Port </w:t>
             </w:r>
           </w:p>
           <w:p>
             <w:r>
+              <w:lastRenderedPageBreak/>
               <w:t>(Attribute)</w:t>
             </w:r>
           </w:p>
@@ -5223,6 +5456,7 @@
           </w:tcPr>
           <w:p>
             <w:r>
+              <w:lastRenderedPageBreak/>
               <w:t>X</w:t>
             </w:r>
           </w:p>
@@ -5319,7 +5553,6 @@
           </w:tcPr>
           <w:p>
             <w:r>
-              <w:lastRenderedPageBreak/>
               <w:t>X</w:t>
             </w:r>
           </w:p>
@@ -5351,11 +5584,11 @@
       <w:pPr>
         <w:pStyle w:val="Heading2"/>
       </w:pPr>
-      <w:bookmarkStart w:id="5" w:name="_Toc440048627"/>
+      <w:bookmarkStart w:id="38" w:name="_Toc440048627"/>
       <w:r>
         <w:t>Forwarding Table at PE1</w:t>
       </w:r>
-      <w:bookmarkEnd w:id="5"/>
+      <w:bookmarkEnd w:id="38"/>
     </w:p>
     <w:tbl>
       <w:tblPr>
@@ -5451,11 +5684,11 @@
       <w:pPr>
         <w:pStyle w:val="Heading2"/>
       </w:pPr>
-      <w:bookmarkStart w:id="6" w:name="_Toc440048628"/>
+      <w:bookmarkStart w:id="39" w:name="_Toc440048628"/>
       <w:r>
         <w:t>Forwarding Table at PE2</w:t>
       </w:r>
-      <w:bookmarkEnd w:id="6"/>
+      <w:bookmarkEnd w:id="39"/>
     </w:p>
     <w:tbl>
       <w:tblPr>
@@ -5556,32 +5789,32 @@
       <w:pPr>
         <w:pStyle w:val="Heading1"/>
       </w:pPr>
-      <w:bookmarkStart w:id="7" w:name="_Toc440048629"/>
+      <w:bookmarkStart w:id="40" w:name="_Toc440048629"/>
       <w:r>
         <w:lastRenderedPageBreak/>
         <w:t>SAI Pipeline Model</w:t>
       </w:r>
-      <w:bookmarkEnd w:id="7"/>
+      <w:bookmarkEnd w:id="40"/>
     </w:p>
     <w:p/>
     <w:p>
       <w:pPr>
         <w:pStyle w:val="Heading2"/>
       </w:pPr>
-      <w:bookmarkStart w:id="8" w:name="_Toc440048630"/>
+      <w:bookmarkStart w:id="41" w:name="_Toc440048630"/>
       <w:r>
         <w:t>CB Pipeline Model</w:t>
       </w:r>
-      <w:bookmarkEnd w:id="8"/>
+      <w:bookmarkEnd w:id="41"/>
     </w:p>
     <w:p/>
     <w:p>
       <w:r>
         <w:object w:dxaOrig="11256" w:dyaOrig="13716" w14:anchorId="28CEFBAB">
-          <v:shape id="_x0000_i1026" type="#_x0000_t75" style="width:427.4pt;height:527.55pt" o:ole="">
+          <v:shape id="_x0000_i1025" type="#_x0000_t75" style="width:427.4pt;height:527.55pt" o:ole="">
             <v:imagedata r:id="rId25" o:title=""/>
           </v:shape>
-          <o:OLEObject Type="Embed" ProgID="Visio.Drawing.15" ShapeID="_x0000_i1026" DrawAspect="Content" ObjectID="_1514199619" r:id="rId26"/>
+          <o:OLEObject Type="Embed" ProgID="Visio.Drawing.15" ShapeID="_x0000_i1025" DrawAspect="Content" ObjectID="_1514886855" r:id="rId26"/>
         </w:object>
       </w:r>
     </w:p>
@@ -5696,7 +5929,28 @@
         <w:t xml:space="preserve">then </w:t>
       </w:r>
       <w:r>
-        <w:t>set the Source ECID to 0, else</w:t>
+        <w:t xml:space="preserve">set the </w:t>
+      </w:r>
+      <w:del w:id="42" w:author="Sivasankar, Ravikumar" w:date="2016-01-21T13:02:00Z">
+        <w:r>
+          <w:delText xml:space="preserve">Source </w:delText>
+        </w:r>
+      </w:del>
+      <w:ins w:id="43" w:author="Sivasankar, Ravikumar" w:date="2016-01-21T13:02:00Z">
+        <w:r>
+          <w:t xml:space="preserve">Ingress </w:t>
+        </w:r>
+      </w:ins>
+      <w:r>
+        <w:t xml:space="preserve">ECID </w:t>
+      </w:r>
+      <w:ins w:id="44" w:author="Sivasankar, Ravikumar" w:date="2016-01-21T13:02:00Z">
+        <w:r>
+          <w:t xml:space="preserve">field </w:t>
+        </w:r>
+      </w:ins>
+      <w:r>
+        <w:t>to 0, else</w:t>
       </w:r>
     </w:p>
     <w:p>
@@ -5708,10 +5962,59 @@
         </w:numPr>
       </w:pPr>
       <w:r>
-        <w:t xml:space="preserve">If the transmitted Frame is a Multicast Frame, then set the Source ECID to the </w:t>
-      </w:r>
-      <w:r>
-        <w:t>Destination ECID of the ingress Frame.</w:t>
+        <w:t xml:space="preserve">If the transmitted Frame is a Multicast Frame, then set the </w:t>
+      </w:r>
+      <w:del w:id="45" w:author="Sivasankar, Ravikumar" w:date="2016-01-21T13:02:00Z">
+        <w:r>
+          <w:delText xml:space="preserve">Source </w:delText>
+        </w:r>
+      </w:del>
+      <w:ins w:id="46" w:author="Sivasankar, Ravikumar" w:date="2016-01-21T13:02:00Z">
+        <w:r>
+          <w:t xml:space="preserve">Ingress </w:t>
+        </w:r>
+      </w:ins>
+      <w:r>
+        <w:t xml:space="preserve">ECID </w:t>
+      </w:r>
+      <w:ins w:id="47" w:author="Sivasankar, Ravikumar" w:date="2016-01-21T13:02:00Z">
+        <w:r>
+          <w:t xml:space="preserve">field </w:t>
+        </w:r>
+      </w:ins>
+      <w:r>
+        <w:t xml:space="preserve">to the </w:t>
+      </w:r>
+      <w:del w:id="48" w:author="Sivasankar, Ravikumar" w:date="2016-01-21T13:02:00Z">
+        <w:r>
+          <w:delText xml:space="preserve">Destination </w:delText>
+        </w:r>
+      </w:del>
+      <w:ins w:id="49" w:author="Sivasankar, Ravikumar" w:date="2016-01-21T13:02:00Z">
+        <w:r>
+          <w:t xml:space="preserve">Ingress </w:t>
+        </w:r>
+      </w:ins>
+      <w:r>
+        <w:t>ECID</w:t>
+      </w:r>
+      <w:ins w:id="50" w:author="Sivasankar, Ravikumar" w:date="2016-01-21T13:02:00Z">
+        <w:r>
+          <w:t xml:space="preserve"> field</w:t>
+        </w:r>
+      </w:ins>
+      <w:ins w:id="51" w:author="Sivasankar, Ravikumar" w:date="2016-01-21T13:03:00Z">
+        <w:r>
+          <w:t xml:space="preserve"> </w:t>
+        </w:r>
+      </w:ins>
+      <w:del w:id="52" w:author="Sivasankar, Ravikumar" w:date="2016-01-21T13:02:00Z">
+        <w:r>
+          <w:delText xml:space="preserve"> </w:delText>
+        </w:r>
+      </w:del>
+      <w:r>
+        <w:t>of the ingress Frame.</w:t>
       </w:r>
     </w:p>
     <w:p>
@@ -5739,23 +6042,22 @@
       <w:pPr>
         <w:pStyle w:val="Heading2"/>
       </w:pPr>
-      <w:bookmarkStart w:id="9" w:name="_Ref439093084"/>
-      <w:bookmarkStart w:id="10" w:name="_Toc440048631"/>
-      <w:r>
-        <w:lastRenderedPageBreak/>
+      <w:bookmarkStart w:id="53" w:name="_Ref439093084"/>
+      <w:bookmarkStart w:id="54" w:name="_Toc440048631"/>
+      <w:r>
         <w:t>PE Pipeline Model</w:t>
       </w:r>
-      <w:bookmarkEnd w:id="9"/>
-      <w:bookmarkEnd w:id="10"/>
+      <w:bookmarkEnd w:id="53"/>
+      <w:bookmarkEnd w:id="54"/>
     </w:p>
     <w:p/>
     <w:p>
       <w:r>
         <w:object w:dxaOrig="10861" w:dyaOrig="5448" w14:anchorId="59321CF0">
-          <v:shape id="_x0000_i1027" type="#_x0000_t75" style="width:467.55pt;height:234.9pt" o:ole="">
+          <v:shape id="_x0000_i1026" type="#_x0000_t75" style="width:467.55pt;height:234.9pt" o:ole="">
             <v:imagedata r:id="rId27" o:title=""/>
           </v:shape>
-          <o:OLEObject Type="Embed" ProgID="Visio.Drawing.15" ShapeID="_x0000_i1027" DrawAspect="Content" ObjectID="_1514199620" r:id="rId28"/>
+          <o:OLEObject Type="Embed" ProgID="Visio.Drawing.15" ShapeID="_x0000_i1026" DrawAspect="Content" ObjectID="_1514886856" r:id="rId28"/>
         </w:object>
       </w:r>
     </w:p>
@@ -5779,11 +6081,11 @@
       <w:pPr>
         <w:pStyle w:val="Heading1"/>
       </w:pPr>
-      <w:bookmarkStart w:id="11" w:name="_Toc440048632"/>
+      <w:bookmarkStart w:id="55" w:name="_Toc440048632"/>
       <w:r>
         <w:t>Specification</w:t>
       </w:r>
-      <w:bookmarkEnd w:id="11"/>
+      <w:bookmarkEnd w:id="55"/>
       <w:r>
         <w:tab/>
       </w:r>
@@ -5802,11 +6104,11 @@
       <w:pPr>
         <w:pStyle w:val="Heading2"/>
       </w:pPr>
-      <w:bookmarkStart w:id="12" w:name="_Toc440048633"/>
+      <w:bookmarkStart w:id="56" w:name="_Toc440048633"/>
       <w:r>
         <w:t>Changes to saitypes.h</w:t>
       </w:r>
-      <w:bookmarkEnd w:id="12"/>
+      <w:bookmarkEnd w:id="56"/>
     </w:p>
     <w:p>
       <w:pPr>
@@ -5907,11 +6209,11 @@
       <w:pPr>
         <w:pStyle w:val="Heading2"/>
       </w:pPr>
-      <w:bookmarkStart w:id="13" w:name="_Toc440048634"/>
+      <w:bookmarkStart w:id="57" w:name="_Toc440048634"/>
       <w:r>
         <w:t>Changes to sai.h</w:t>
       </w:r>
-      <w:bookmarkEnd w:id="13"/>
+      <w:bookmarkEnd w:id="57"/>
     </w:p>
     <w:p>
       <w:pPr>
@@ -6078,11 +6380,11 @@
       <w:pPr>
         <w:pStyle w:val="Heading2"/>
       </w:pPr>
-      <w:bookmarkStart w:id="14" w:name="_Toc440048635"/>
+      <w:bookmarkStart w:id="58" w:name="_Toc440048635"/>
       <w:r>
         <w:t>Changes to saiswitch.h</w:t>
       </w:r>
-      <w:bookmarkEnd w:id="14"/>
+      <w:bookmarkEnd w:id="58"/>
     </w:p>
     <w:p>
       <w:pPr>
@@ -6344,11 +6646,11 @@
       <w:pPr>
         <w:pStyle w:val="Heading2"/>
       </w:pPr>
-      <w:bookmarkStart w:id="15" w:name="_Toc440048636"/>
+      <w:bookmarkStart w:id="59" w:name="_Toc440048636"/>
       <w:r>
         <w:t>Changes to saiport.h</w:t>
       </w:r>
-      <w:bookmarkEnd w:id="15"/>
+      <w:bookmarkEnd w:id="59"/>
     </w:p>
     <w:p>
       <w:pPr>
@@ -6557,11 +6859,11 @@
       <w:pPr>
         <w:pStyle w:val="Heading2"/>
       </w:pPr>
-      <w:bookmarkStart w:id="16" w:name="_Toc440048637"/>
+      <w:bookmarkStart w:id="60" w:name="_Toc440048637"/>
       <w:r>
         <w:t>Changes to saifdb.h</w:t>
       </w:r>
-      <w:bookmarkEnd w:id="16"/>
+      <w:bookmarkEnd w:id="60"/>
     </w:p>
     <w:p>
       <w:pPr>
@@ -6737,11 +7039,11 @@
       <w:pPr>
         <w:pStyle w:val="Heading2"/>
       </w:pPr>
-      <w:bookmarkStart w:id="17" w:name="_Toc440048638"/>
+      <w:bookmarkStart w:id="61" w:name="_Toc440048638"/>
       <w:r>
         <w:t>New File saidot1brport.h</w:t>
       </w:r>
-      <w:bookmarkEnd w:id="17"/>
+      <w:bookmarkEnd w:id="61"/>
     </w:p>
     <w:p>
       <w:pPr>
@@ -8441,7 +8743,7 @@
       <w:pPr>
         <w:pStyle w:val="Heading2"/>
       </w:pPr>
-      <w:bookmarkStart w:id="18" w:name="_Toc440048639"/>
+      <w:bookmarkStart w:id="62" w:name="_Toc440048639"/>
       <w:r>
         <w:t>New File saidot1br</w:t>
       </w:r>
@@ -8451,7 +8753,7 @@
       <w:r>
         <w:t>port.h</w:t>
       </w:r>
-      <w:bookmarkEnd w:id="18"/>
+      <w:bookmarkEnd w:id="62"/>
     </w:p>
     <w:p>
       <w:pPr>
@@ -9651,8 +9953,6 @@
       <w:pPr>
         <w:pStyle w:val="code"/>
       </w:pPr>
-      <w:bookmarkStart w:id="19" w:name="_GoBack"/>
-      <w:bookmarkEnd w:id="19"/>
     </w:p>
     <w:p>
       <w:pPr>
@@ -9716,11 +10016,11 @@
       <w:pPr>
         <w:pStyle w:val="Heading2"/>
       </w:pPr>
-      <w:bookmarkStart w:id="20" w:name="_Toc440048640"/>
+      <w:bookmarkStart w:id="63" w:name="_Toc440048640"/>
       <w:r>
         <w:t>New file saidot1brfdb.h</w:t>
       </w:r>
-      <w:bookmarkEnd w:id="20"/>
+      <w:bookmarkEnd w:id="63"/>
     </w:p>
     <w:p>
       <w:pPr>
@@ -11116,19 +11416,19 @@
       <w:pPr>
         <w:pStyle w:val="Heading1"/>
       </w:pPr>
-      <w:bookmarkStart w:id="21" w:name="_Toc440048641"/>
+      <w:bookmarkStart w:id="64" w:name="_Toc440048641"/>
       <w:r>
         <w:t>Configuration Example</w:t>
       </w:r>
-      <w:bookmarkEnd w:id="21"/>
+      <w:bookmarkEnd w:id="64"/>
     </w:p>
     <w:p/>
     <w:p>
       <w:pPr>
         <w:pStyle w:val="Heading2"/>
       </w:pPr>
-      <w:bookmarkStart w:id="22" w:name="_Ref438592193"/>
-      <w:bookmarkStart w:id="23" w:name="_Toc440048642"/>
+      <w:bookmarkStart w:id="65" w:name="_Ref438592193"/>
+      <w:bookmarkStart w:id="66" w:name="_Toc440048642"/>
       <w:r>
         <w:t>Creating an</w:t>
       </w:r>
@@ -11153,8 +11453,8 @@
       <w:r>
         <w:t xml:space="preserve"> Only)</w:t>
       </w:r>
-      <w:bookmarkEnd w:id="22"/>
-      <w:bookmarkEnd w:id="23"/>
+      <w:bookmarkEnd w:id="65"/>
+      <w:bookmarkEnd w:id="66"/>
     </w:p>
     <w:p>
       <w:r>
@@ -11379,7 +11679,7 @@
       <w:pPr>
         <w:pStyle w:val="Heading2"/>
       </w:pPr>
-      <w:bookmarkStart w:id="24" w:name="_Toc440048643"/>
+      <w:bookmarkStart w:id="67" w:name="_Toc440048643"/>
       <w:r>
         <w:t>Creating</w:t>
       </w:r>
@@ -11392,31 +11692,31 @@
       <w:r>
         <w:t xml:space="preserve"> and setting its attributes</w:t>
       </w:r>
-      <w:bookmarkEnd w:id="24"/>
+      <w:bookmarkEnd w:id="67"/>
     </w:p>
     <w:p/>
     <w:p>
       <w:pPr>
         <w:pStyle w:val="Heading3"/>
       </w:pPr>
-      <w:bookmarkStart w:id="25" w:name="_Toc440048644"/>
-      <w:bookmarkStart w:id="26" w:name="_Toc440048645"/>
-      <w:bookmarkStart w:id="27" w:name="_Toc440048646"/>
-      <w:bookmarkStart w:id="28" w:name="_Ref438592641"/>
-      <w:bookmarkStart w:id="29" w:name="_Ref440048302"/>
-      <w:bookmarkStart w:id="30" w:name="_Toc440048647"/>
-      <w:bookmarkEnd w:id="25"/>
-      <w:bookmarkEnd w:id="26"/>
-      <w:bookmarkEnd w:id="27"/>
+      <w:bookmarkStart w:id="68" w:name="_Toc440048644"/>
+      <w:bookmarkStart w:id="69" w:name="_Toc440048645"/>
+      <w:bookmarkStart w:id="70" w:name="_Toc440048646"/>
+      <w:bookmarkStart w:id="71" w:name="_Ref438592641"/>
+      <w:bookmarkStart w:id="72" w:name="_Ref440048302"/>
+      <w:bookmarkStart w:id="73" w:name="_Toc440048647"/>
+      <w:bookmarkEnd w:id="68"/>
+      <w:bookmarkEnd w:id="69"/>
+      <w:bookmarkEnd w:id="70"/>
       <w:r>
         <w:t xml:space="preserve">Creating 802.1BR UPSTREAM Port </w:t>
       </w:r>
       <w:r>
         <w:t>(PE Only)</w:t>
       </w:r>
-      <w:bookmarkEnd w:id="28"/>
-      <w:bookmarkEnd w:id="29"/>
-      <w:bookmarkEnd w:id="30"/>
+      <w:bookmarkEnd w:id="71"/>
+      <w:bookmarkEnd w:id="72"/>
+      <w:bookmarkEnd w:id="73"/>
     </w:p>
     <w:p>
       <w:pPr>
@@ -11660,14 +11960,14 @@
       <w:pPr>
         <w:pStyle w:val="Heading3"/>
       </w:pPr>
-      <w:bookmarkStart w:id="31" w:name="_Ref440048183"/>
-      <w:bookmarkStart w:id="32" w:name="_Toc440048648"/>
+      <w:bookmarkStart w:id="74" w:name="_Ref440048183"/>
+      <w:bookmarkStart w:id="75" w:name="_Toc440048648"/>
       <w:r>
         <w:lastRenderedPageBreak/>
         <w:t>Creating 802.1BR CASCADING Port</w:t>
       </w:r>
-      <w:bookmarkEnd w:id="31"/>
-      <w:bookmarkEnd w:id="32"/>
+      <w:bookmarkEnd w:id="74"/>
+      <w:bookmarkEnd w:id="75"/>
     </w:p>
     <w:p>
       <w:pPr>
@@ -11862,13 +12162,13 @@
       <w:pPr>
         <w:pStyle w:val="Heading3"/>
       </w:pPr>
-      <w:bookmarkStart w:id="33" w:name="_Ref440048431"/>
-      <w:bookmarkStart w:id="34" w:name="_Toc440048649"/>
+      <w:bookmarkStart w:id="76" w:name="_Ref440048431"/>
+      <w:bookmarkStart w:id="77" w:name="_Toc440048649"/>
       <w:r>
         <w:t>Creating 802.1BR ACCESS Port</w:t>
       </w:r>
-      <w:bookmarkEnd w:id="33"/>
-      <w:bookmarkEnd w:id="34"/>
+      <w:bookmarkEnd w:id="76"/>
+      <w:bookmarkEnd w:id="77"/>
     </w:p>
     <w:p>
       <w:pPr>
@@ -12122,30 +12422,30 @@
       <w:pPr>
         <w:pStyle w:val="Heading3"/>
       </w:pPr>
-      <w:bookmarkStart w:id="35" w:name="_Toc439093134"/>
-      <w:bookmarkStart w:id="36" w:name="_Toc439093135"/>
-      <w:bookmarkStart w:id="37" w:name="_Toc439093136"/>
-      <w:bookmarkStart w:id="38" w:name="_Toc439093137"/>
-      <w:bookmarkStart w:id="39" w:name="_Toc439093138"/>
-      <w:bookmarkStart w:id="40" w:name="_Toc439093139"/>
-      <w:bookmarkStart w:id="41" w:name="_Toc439093140"/>
-      <w:bookmarkStart w:id="42" w:name="_Toc439093141"/>
-      <w:bookmarkStart w:id="43" w:name="_Toc439093142"/>
-      <w:bookmarkStart w:id="44" w:name="_Toc440048650"/>
-      <w:bookmarkStart w:id="45" w:name="_Ref438593113"/>
-      <w:bookmarkEnd w:id="35"/>
-      <w:bookmarkEnd w:id="36"/>
-      <w:bookmarkEnd w:id="37"/>
-      <w:bookmarkEnd w:id="38"/>
-      <w:bookmarkEnd w:id="39"/>
-      <w:bookmarkEnd w:id="40"/>
-      <w:bookmarkEnd w:id="41"/>
-      <w:bookmarkEnd w:id="42"/>
-      <w:bookmarkEnd w:id="43"/>
+      <w:bookmarkStart w:id="78" w:name="_Toc439093134"/>
+      <w:bookmarkStart w:id="79" w:name="_Toc439093135"/>
+      <w:bookmarkStart w:id="80" w:name="_Toc439093136"/>
+      <w:bookmarkStart w:id="81" w:name="_Toc439093137"/>
+      <w:bookmarkStart w:id="82" w:name="_Toc439093138"/>
+      <w:bookmarkStart w:id="83" w:name="_Toc439093139"/>
+      <w:bookmarkStart w:id="84" w:name="_Toc439093140"/>
+      <w:bookmarkStart w:id="85" w:name="_Toc439093141"/>
+      <w:bookmarkStart w:id="86" w:name="_Toc439093142"/>
+      <w:bookmarkStart w:id="87" w:name="_Toc440048650"/>
+      <w:bookmarkStart w:id="88" w:name="_Ref438593113"/>
+      <w:bookmarkEnd w:id="78"/>
+      <w:bookmarkEnd w:id="79"/>
+      <w:bookmarkEnd w:id="80"/>
+      <w:bookmarkEnd w:id="81"/>
+      <w:bookmarkEnd w:id="82"/>
+      <w:bookmarkEnd w:id="83"/>
+      <w:bookmarkEnd w:id="84"/>
+      <w:bookmarkEnd w:id="85"/>
+      <w:bookmarkEnd w:id="86"/>
       <w:r>
         <w:t>Deleting 802.1BR Port</w:t>
       </w:r>
-      <w:bookmarkEnd w:id="44"/>
+      <w:bookmarkEnd w:id="87"/>
     </w:p>
     <w:p>
       <w:pPr>
@@ -12236,12 +12536,12 @@
       <w:pPr>
         <w:pStyle w:val="Heading3"/>
       </w:pPr>
-      <w:bookmarkStart w:id="46" w:name="_Toc440048651"/>
+      <w:bookmarkStart w:id="89" w:name="_Toc440048651"/>
       <w:r>
         <w:t>Setting 802.1BR Port ECID</w:t>
       </w:r>
-      <w:bookmarkEnd w:id="45"/>
-      <w:bookmarkEnd w:id="46"/>
+      <w:bookmarkEnd w:id="88"/>
+      <w:bookmarkEnd w:id="89"/>
     </w:p>
     <w:p>
       <w:r>
@@ -12441,13 +12741,13 @@
       <w:pPr>
         <w:pStyle w:val="Heading3"/>
       </w:pPr>
-      <w:bookmarkStart w:id="47" w:name="_Ref438593516"/>
-      <w:bookmarkStart w:id="48" w:name="_Toc440048652"/>
+      <w:bookmarkStart w:id="90" w:name="_Ref438593516"/>
+      <w:bookmarkStart w:id="91" w:name="_Toc440048652"/>
       <w:r>
         <w:t>Setting 802.1BR Port PCP</w:t>
       </w:r>
-      <w:bookmarkEnd w:id="47"/>
-      <w:bookmarkEnd w:id="48"/>
+      <w:bookmarkEnd w:id="90"/>
+      <w:bookmarkEnd w:id="91"/>
     </w:p>
     <w:p>
       <w:r>
@@ -12693,13 +12993,13 @@
       <w:pPr>
         <w:pStyle w:val="Heading3"/>
       </w:pPr>
-      <w:bookmarkStart w:id="49" w:name="_Ref438593556"/>
-      <w:bookmarkStart w:id="50" w:name="_Toc440048653"/>
+      <w:bookmarkStart w:id="92" w:name="_Ref438593556"/>
+      <w:bookmarkStart w:id="93" w:name="_Toc440048653"/>
       <w:r>
         <w:t>Setting 802.1BR Port DEI</w:t>
       </w:r>
-      <w:bookmarkEnd w:id="49"/>
-      <w:bookmarkEnd w:id="50"/>
+      <w:bookmarkEnd w:id="92"/>
+      <w:bookmarkEnd w:id="93"/>
     </w:p>
     <w:p>
       <w:r>
@@ -12947,14 +13247,14 @@
           <w:lang w:val="fr-FR"/>
         </w:rPr>
       </w:pPr>
-      <w:bookmarkStart w:id="51" w:name="_Toc440048654"/>
+      <w:bookmarkStart w:id="94" w:name="_Toc440048654"/>
       <w:r>
         <w:rPr>
           <w:lang w:val="fr-FR"/>
         </w:rPr>
         <w:t>Setting Port Attributes</w:t>
       </w:r>
-      <w:bookmarkEnd w:id="51"/>
+      <w:bookmarkEnd w:id="94"/>
     </w:p>
     <w:p>
       <w:pPr>
@@ -12967,13 +13267,13 @@
       <w:pPr>
         <w:pStyle w:val="Heading3"/>
       </w:pPr>
-      <w:bookmarkStart w:id="52" w:name="_Ref438592405"/>
-      <w:bookmarkStart w:id="53" w:name="_Toc440048655"/>
+      <w:bookmarkStart w:id="95" w:name="_Ref438592405"/>
+      <w:bookmarkStart w:id="96" w:name="_Toc440048655"/>
       <w:r>
         <w:t>Setting 802.1BR Port Discard Untagged frames</w:t>
       </w:r>
-      <w:bookmarkEnd w:id="52"/>
-      <w:bookmarkEnd w:id="53"/>
+      <w:bookmarkEnd w:id="95"/>
+      <w:bookmarkEnd w:id="96"/>
     </w:p>
     <w:p>
       <w:r>
@@ -13137,11 +13437,11 @@
       <w:pPr>
         <w:pStyle w:val="Heading3"/>
       </w:pPr>
-      <w:bookmarkStart w:id="54" w:name="_Toc440048656"/>
+      <w:bookmarkStart w:id="97" w:name="_Toc440048656"/>
       <w:r>
         <w:t>Setting 802.1BR Port Discard Tagged frames</w:t>
       </w:r>
-      <w:bookmarkEnd w:id="54"/>
+      <w:bookmarkEnd w:id="97"/>
     </w:p>
     <w:p>
       <w:r>
@@ -13312,11 +13612,11 @@
       <w:pPr>
         <w:pStyle w:val="Heading2"/>
       </w:pPr>
-      <w:bookmarkStart w:id="55" w:name="_Toc440048657"/>
+      <w:bookmarkStart w:id="98" w:name="_Toc440048657"/>
       <w:r>
         <w:t>802.1BR FDB Entry Management (PE Only)</w:t>
       </w:r>
-      <w:bookmarkEnd w:id="55"/>
+      <w:bookmarkEnd w:id="98"/>
     </w:p>
     <w:p>
       <w:r>
@@ -13345,15 +13645,15 @@
       <w:pPr>
         <w:pStyle w:val="Heading3"/>
       </w:pPr>
-      <w:bookmarkStart w:id="56" w:name="_Toc440048658"/>
-      <w:bookmarkStart w:id="57" w:name="_Ref438595349"/>
-      <w:bookmarkStart w:id="58" w:name="_Toc440048659"/>
-      <w:bookmarkEnd w:id="56"/>
+      <w:bookmarkStart w:id="99" w:name="_Toc440048658"/>
+      <w:bookmarkStart w:id="100" w:name="_Ref438595349"/>
+      <w:bookmarkStart w:id="101" w:name="_Toc440048659"/>
+      <w:bookmarkEnd w:id="99"/>
       <w:r>
         <w:t>Creating 802.1BR FDB Entry</w:t>
       </w:r>
-      <w:bookmarkEnd w:id="57"/>
-      <w:bookmarkEnd w:id="58"/>
+      <w:bookmarkEnd w:id="100"/>
+      <w:bookmarkEnd w:id="101"/>
     </w:p>
     <w:p/>
     <w:p>
@@ -14104,13 +14404,13 @@
       <w:pPr>
         <w:pStyle w:val="Heading3"/>
       </w:pPr>
-      <w:bookmarkStart w:id="59" w:name="_Ref438595373"/>
-      <w:bookmarkStart w:id="60" w:name="_Toc440048660"/>
+      <w:bookmarkStart w:id="102" w:name="_Ref438595373"/>
+      <w:bookmarkStart w:id="103" w:name="_Toc440048660"/>
       <w:r>
         <w:t>Modifying the 802.1BR FDB Entry</w:t>
       </w:r>
-      <w:bookmarkEnd w:id="59"/>
-      <w:bookmarkEnd w:id="60"/>
+      <w:bookmarkEnd w:id="102"/>
+      <w:bookmarkEnd w:id="103"/>
     </w:p>
     <w:p>
       <w:pPr>
@@ -14632,16 +14932,16 @@
       <w:pPr>
         <w:pStyle w:val="Heading3"/>
       </w:pPr>
-      <w:bookmarkStart w:id="61" w:name="_Ref440048585"/>
-      <w:bookmarkStart w:id="62" w:name="_Toc440048661"/>
+      <w:bookmarkStart w:id="104" w:name="_Ref440048585"/>
+      <w:bookmarkStart w:id="105" w:name="_Toc440048661"/>
       <w:r>
         <w:t>Deleting</w:t>
       </w:r>
       <w:r>
         <w:t xml:space="preserve"> 802.1BR FDB Entry</w:t>
       </w:r>
-      <w:bookmarkEnd w:id="61"/>
-      <w:bookmarkEnd w:id="62"/>
+      <w:bookmarkEnd w:id="104"/>
+      <w:bookmarkEnd w:id="105"/>
     </w:p>
     <w:p>
       <w:pPr>
@@ -14705,14 +15005,14 @@
           <w:lang w:val="fr-FR"/>
         </w:rPr>
       </w:pPr>
-      <w:bookmarkStart w:id="63" w:name="_Toc440048662"/>
+      <w:bookmarkStart w:id="106" w:name="_Toc440048662"/>
       <w:r>
         <w:rPr>
           <w:lang w:val="fr-FR"/>
         </w:rPr>
         <w:t>Summary of the Configurations</w:t>
       </w:r>
-      <w:bookmarkEnd w:id="63"/>
+      <w:bookmarkEnd w:id="106"/>
     </w:p>
     <w:p>
       <w:pPr>
@@ -14728,14 +15028,14 @@
           <w:lang w:val="fr-FR"/>
         </w:rPr>
       </w:pPr>
-      <w:bookmarkStart w:id="64" w:name="_Toc440048663"/>
+      <w:bookmarkStart w:id="107" w:name="_Toc440048663"/>
       <w:r>
         <w:rPr>
           <w:lang w:val="fr-FR"/>
         </w:rPr>
         <w:t>Configurations at CB</w:t>
       </w:r>
-      <w:bookmarkEnd w:id="64"/>
+      <w:bookmarkEnd w:id="107"/>
     </w:p>
     <w:p>
       <w:pPr>
@@ -14821,11 +15121,11 @@
       <w:pPr>
         <w:pStyle w:val="Heading2"/>
       </w:pPr>
-      <w:bookmarkStart w:id="65" w:name="_Toc440048664"/>
+      <w:bookmarkStart w:id="108" w:name="_Toc440048664"/>
       <w:r>
         <w:t>Configurations at PE</w:t>
       </w:r>
-      <w:bookmarkEnd w:id="65"/>
+      <w:bookmarkEnd w:id="108"/>
     </w:p>
     <w:p/>
     <w:p>
@@ -15280,7 +15580,7 @@
           <w:rPr>
             <w:noProof/>
           </w:rPr>
-          <w:t>14</w:t>
+          <w:t>16</w:t>
         </w:r>
         <w:r>
           <w:rPr>
@@ -20240,6 +20540,14 @@
     <w:abstractNumId w:val="37"/>
   </w:num>
 </w:numbering>
+</file>
+
+<file path=word/people.xml><?xml version="1.0" encoding="utf-8"?>
+<w15:people xmlns:wpc="http://schemas.microsoft.com/office/word/2010/wordprocessingCanvas" xmlns:mc="http://schemas.openxmlformats.org/markup-compatibility/2006" xmlns:o="urn:schemas-microsoft-com:office:office" xmlns:r="http://schemas.openxmlformats.org/officeDocument/2006/relationships" xmlns:m="http://schemas.openxmlformats.org/officeDocument/2006/math" xmlns:v="urn:schemas-microsoft-com:vml" xmlns:wp14="http://schemas.microsoft.com/office/word/2010/wordprocessingDrawing" xmlns:wp="http://schemas.openxmlformats.org/drawingml/2006/wordprocessingDrawing" xmlns:w10="urn:schemas-microsoft-com:office:word" xmlns:w="http://schemas.openxmlformats.org/wordprocessingml/2006/main" xmlns:w14="http://schemas.microsoft.com/office/word/2010/wordml" xmlns:w15="http://schemas.microsoft.com/office/word/2012/wordml" xmlns:wpg="http://schemas.microsoft.com/office/word/2010/wordprocessingGroup" xmlns:wpi="http://schemas.microsoft.com/office/word/2010/wordprocessingInk" xmlns:wne="http://schemas.microsoft.com/office/word/2006/wordml" xmlns:wps="http://schemas.microsoft.com/office/word/2010/wordprocessingShape" mc:Ignorable="w14 w15 wp14">
+  <w15:person w15:author="Sivasankar, Ravikumar">
+    <w15:presenceInfo w15:providerId="AD" w15:userId="S-1-5-21-1802859667-647903414-1863928812-2046032"/>
+  </w15:person>
+</w15:people>
 </file>
 
 <file path=word/styles.xml><?xml version="1.0" encoding="utf-8"?>
@@ -22051,18 +22359,18 @@
 </file>
 
 <file path=customXml/item1.xml><?xml version="1.0" encoding="utf-8"?>
-<p:properties xmlns:p="http://schemas.microsoft.com/office/2006/metadata/properties" xmlns:pc="http://schemas.microsoft.com/office/infopath/2007/PartnerControls" xmlns:xsi="http://www.w3.org/2001/XMLSchema-instance">
-  <documentManagement/>
-</p:properties>
-</file>
-
-<file path=customXml/item2.xml><?xml version="1.0" encoding="utf-8"?>
 <?mso-contentType ?>
 <FormTemplates xmlns="http://schemas.microsoft.com/sharepoint/v3/contenttype/forms">
   <Display>DocumentLibraryForm</Display>
   <Edit>DocumentLibraryForm</Edit>
   <New>DocumentLibraryForm</New>
 </FormTemplates>
+</file>
+
+<file path=customXml/item2.xml><?xml version="1.0" encoding="utf-8"?>
+<p:properties xmlns:p="http://schemas.microsoft.com/office/2006/metadata/properties" xmlns:pc="http://schemas.microsoft.com/office/infopath/2007/PartnerControls" xmlns:xsi="http://www.w3.org/2001/XMLSchema-instance">
+  <documentManagement/>
+</p:properties>
 </file>
 
 <file path=customXml/item3.xml><?xml version="1.0" encoding="utf-8"?>
@@ -22214,18 +22522,18 @@
 </file>
 
 <file path=customXml/itemProps1.xml><?xml version="1.0" encoding="utf-8"?>
-<ds:datastoreItem xmlns:ds="http://schemas.openxmlformats.org/officeDocument/2006/customXml" ds:itemID="{891E62D9-EC9A-41CD-B375-306D7F228BFD}">
+<ds:datastoreItem xmlns:ds="http://schemas.openxmlformats.org/officeDocument/2006/customXml" ds:itemID="{33491F00-68AF-4D51-8172-300AF0FB1AD4}">
   <ds:schemaRefs>
-    <ds:schemaRef ds:uri="http://schemas.microsoft.com/office/2006/metadata/properties"/>
-    <ds:schemaRef ds:uri="http://schemas.microsoft.com/office/infopath/2007/PartnerControls"/>
+    <ds:schemaRef ds:uri="http://schemas.microsoft.com/sharepoint/v3/contenttype/forms"/>
   </ds:schemaRefs>
 </ds:datastoreItem>
 </file>
 
 <file path=customXml/itemProps2.xml><?xml version="1.0" encoding="utf-8"?>
-<ds:datastoreItem xmlns:ds="http://schemas.openxmlformats.org/officeDocument/2006/customXml" ds:itemID="{33491F00-68AF-4D51-8172-300AF0FB1AD4}">
+<ds:datastoreItem xmlns:ds="http://schemas.openxmlformats.org/officeDocument/2006/customXml" ds:itemID="{891E62D9-EC9A-41CD-B375-306D7F228BFD}">
   <ds:schemaRefs>
-    <ds:schemaRef ds:uri="http://schemas.microsoft.com/sharepoint/v3/contenttype/forms"/>
+    <ds:schemaRef ds:uri="http://schemas.microsoft.com/office/2006/metadata/properties"/>
+    <ds:schemaRef ds:uri="http://schemas.microsoft.com/office/infopath/2007/PartnerControls"/>
   </ds:schemaRefs>
 </ds:datastoreItem>
 </file>
@@ -22249,7 +22557,7 @@
 </file>
 
 <file path=customXml/itemProps4.xml><?xml version="1.0" encoding="utf-8"?>
-<ds:datastoreItem xmlns:ds="http://schemas.openxmlformats.org/officeDocument/2006/customXml" ds:itemID="{5AD88BED-C823-4AD8-A04B-BB4E1BD135CC}">
+<ds:datastoreItem xmlns:ds="http://schemas.openxmlformats.org/officeDocument/2006/customXml" ds:itemID="{503FEE10-879C-4F52-9230-2D617A54790E}">
   <ds:schemaRefs>
     <ds:schemaRef ds:uri="http://schemas.openxmlformats.org/officeDocument/2006/bibliography"/>
   </ds:schemaRefs>
@@ -22257,7 +22565,7 @@
 </file>
 
 <file path=customXml/itemProps5.xml><?xml version="1.0" encoding="utf-8"?>
-<ds:datastoreItem xmlns:ds="http://schemas.openxmlformats.org/officeDocument/2006/customXml" ds:itemID="{D5925A0F-8125-4243-8607-DF3451641D72}">
+<ds:datastoreItem xmlns:ds="http://schemas.openxmlformats.org/officeDocument/2006/customXml" ds:itemID="{2B46E10A-1EC3-4A38-88EF-3C7BE62150B9}">
   <ds:schemaRefs>
     <ds:schemaRef ds:uri="http://schemas.openxmlformats.org/officeDocument/2006/bibliography"/>
   </ds:schemaRefs>

</xml_diff>

<commit_message>
Addressed internal review comments
</commit_message>
<xml_diff>
--- a/doc/SAI-Proposal-1-Dot1BR.docx
+++ b/doc/SAI-Proposal-1-Dot1BR.docx
@@ -4366,11 +4366,9 @@
             <w:pPr>
               <w:cnfStyle w:val="000000000000" w:firstRow="0" w:lastRow="0" w:firstColumn="0" w:lastColumn="0" w:oddVBand="0" w:evenVBand="0" w:oddHBand="0" w:evenHBand="0" w:firstRowFirstColumn="0" w:firstRowLastColumn="0" w:lastRowFirstColumn="0" w:lastRowLastColumn="0"/>
             </w:pPr>
-            <w:bookmarkStart w:id="1" w:name="_GoBack"/>
             <w:r>
               <w:t>04 Aug 2016</w:t>
             </w:r>
-            <w:bookmarkEnd w:id="1"/>
           </w:p>
         </w:tc>
       </w:tr>
@@ -4792,12 +4790,12 @@
       <w:pPr>
         <w:pStyle w:val="Heading1"/>
       </w:pPr>
-      <w:bookmarkStart w:id="2" w:name="_Toc458019328"/>
+      <w:bookmarkStart w:id="1" w:name="_Toc458019328"/>
       <w:r>
         <w:lastRenderedPageBreak/>
         <w:t>Overview</w:t>
       </w:r>
-      <w:bookmarkEnd w:id="2"/>
+      <w:bookmarkEnd w:id="1"/>
     </w:p>
     <w:p>
       <w:r>
@@ -4910,13 +4908,13 @@
       <w:pPr>
         <w:pStyle w:val="Heading1"/>
       </w:pPr>
-      <w:bookmarkStart w:id="3" w:name="_Ref438593242"/>
-      <w:bookmarkStart w:id="4" w:name="_Toc458019329"/>
+      <w:bookmarkStart w:id="2" w:name="_Ref438593242"/>
+      <w:bookmarkStart w:id="3" w:name="_Toc458019329"/>
       <w:r>
         <w:t>Introduction</w:t>
       </w:r>
+      <w:bookmarkEnd w:id="2"/>
       <w:bookmarkEnd w:id="3"/>
-      <w:bookmarkEnd w:id="4"/>
     </w:p>
     <w:p/>
     <w:p>
@@ -4944,7 +4942,7 @@
           <v:shape id="_x0000_i1025" type="#_x0000_t75" style="width:467.4pt;height:298.8pt" o:ole="">
             <v:imagedata r:id="rId23" o:title=""/>
           </v:shape>
-          <o:OLEObject Type="Embed" ProgID="Visio.Drawing.15" ShapeID="_x0000_i1025" DrawAspect="Content" ObjectID="_1531838441" r:id="rId24"/>
+          <o:OLEObject Type="Embed" ProgID="Visio.Drawing.15" ShapeID="_x0000_i1025" DrawAspect="Content" ObjectID="_1531839104" r:id="rId24"/>
         </w:object>
       </w:r>
     </w:p>
@@ -5369,11 +5367,11 @@
       <w:pPr>
         <w:pStyle w:val="Heading2"/>
       </w:pPr>
-      <w:bookmarkStart w:id="5" w:name="_Toc458019330"/>
+      <w:bookmarkStart w:id="4" w:name="_Toc458019330"/>
       <w:r>
         <w:t>Forwarding Tables at CB</w:t>
       </w:r>
-      <w:bookmarkEnd w:id="5"/>
+      <w:bookmarkEnd w:id="4"/>
       <w:r>
         <w:t xml:space="preserve"> </w:t>
       </w:r>
@@ -5775,11 +5773,11 @@
       <w:pPr>
         <w:pStyle w:val="Heading2"/>
       </w:pPr>
-      <w:bookmarkStart w:id="6" w:name="_Toc458019331"/>
+      <w:bookmarkStart w:id="5" w:name="_Toc458019331"/>
       <w:r>
         <w:t>Forwarding Table at PE1</w:t>
       </w:r>
-      <w:bookmarkEnd w:id="6"/>
+      <w:bookmarkEnd w:id="5"/>
     </w:p>
     <w:tbl>
       <w:tblPr>
@@ -5875,11 +5873,11 @@
       <w:pPr>
         <w:pStyle w:val="Heading2"/>
       </w:pPr>
-      <w:bookmarkStart w:id="7" w:name="_Toc458019332"/>
+      <w:bookmarkStart w:id="6" w:name="_Toc458019332"/>
       <w:r>
         <w:t>Forwarding Table at PE2</w:t>
       </w:r>
-      <w:bookmarkEnd w:id="7"/>
+      <w:bookmarkEnd w:id="6"/>
     </w:p>
     <w:tbl>
       <w:tblPr>
@@ -5985,11 +5983,11 @@
       <w:pPr>
         <w:pStyle w:val="Heading1"/>
       </w:pPr>
-      <w:bookmarkStart w:id="8" w:name="_Toc458019333"/>
+      <w:bookmarkStart w:id="7" w:name="_Toc458019333"/>
       <w:r>
         <w:t>Specification</w:t>
       </w:r>
-      <w:bookmarkEnd w:id="8"/>
+      <w:bookmarkEnd w:id="7"/>
       <w:r>
         <w:tab/>
       </w:r>
@@ -6008,11 +6006,11 @@
       <w:pPr>
         <w:pStyle w:val="Heading2"/>
       </w:pPr>
-      <w:bookmarkStart w:id="9" w:name="_Toc458019334"/>
+      <w:bookmarkStart w:id="8" w:name="_Toc458019334"/>
       <w:r>
         <w:t>Changes to saitypes.h</w:t>
       </w:r>
-      <w:bookmarkEnd w:id="9"/>
+      <w:bookmarkEnd w:id="8"/>
     </w:p>
     <w:p>
       <w:pPr>
@@ -6125,11 +6123,11 @@
       <w:pPr>
         <w:pStyle w:val="Heading2"/>
       </w:pPr>
-      <w:bookmarkStart w:id="10" w:name="_Toc458019335"/>
+      <w:bookmarkStart w:id="9" w:name="_Toc458019335"/>
       <w:r>
         <w:t>Changes to sai.h</w:t>
       </w:r>
-      <w:bookmarkEnd w:id="10"/>
+      <w:bookmarkEnd w:id="9"/>
     </w:p>
     <w:p>
       <w:pPr>
@@ -6336,11 +6334,11 @@
       <w:pPr>
         <w:pStyle w:val="Heading2"/>
       </w:pPr>
-      <w:bookmarkStart w:id="11" w:name="_Toc458019336"/>
+      <w:bookmarkStart w:id="10" w:name="_Toc458019336"/>
       <w:r>
         <w:t>Changes to saiport.h</w:t>
       </w:r>
-      <w:bookmarkEnd w:id="11"/>
+      <w:bookmarkEnd w:id="10"/>
     </w:p>
     <w:p>
       <w:pPr>
@@ -6549,11 +6547,11 @@
       <w:pPr>
         <w:pStyle w:val="Heading2"/>
       </w:pPr>
-      <w:bookmarkStart w:id="12" w:name="_Toc458019337"/>
+      <w:bookmarkStart w:id="11" w:name="_Toc458019337"/>
       <w:r>
         <w:t>Changes to saifdb.h</w:t>
       </w:r>
-      <w:bookmarkEnd w:id="12"/>
+      <w:bookmarkEnd w:id="11"/>
     </w:p>
     <w:p>
       <w:pPr>
@@ -6718,11 +6716,11 @@
       <w:pPr>
         <w:pStyle w:val="Heading2"/>
       </w:pPr>
-      <w:bookmarkStart w:id="13" w:name="_Toc458019338"/>
+      <w:bookmarkStart w:id="12" w:name="_Toc458019338"/>
       <w:r>
         <w:t>New File saidot1brport.h</w:t>
       </w:r>
-      <w:bookmarkEnd w:id="13"/>
+      <w:bookmarkEnd w:id="12"/>
     </w:p>
     <w:p>
       <w:pPr>
@@ -7344,19 +7342,16 @@
         <w:pStyle w:val="code"/>
       </w:pPr>
       <w:r>
-        <w:rPr>
-          <w:lang w:val="fr-FR"/>
-        </w:rPr>
         <w:t xml:space="preserve">    </w:t>
       </w:r>
       <w:r>
-        <w:t>/** 802.1BR Port default ECID [sai_uint32_t] (</w:t>
-      </w:r>
-      <w:r>
-        <w:t>MANDATORY_ON_CREATE|</w:t>
-      </w:r>
-      <w:r>
-        <w:t>CREATE_AND_SET).</w:t>
+        <w:t>/** 802.1BR Port default ECID [sai_uint32_t] (CREATE_AND_SET)</w:t>
+      </w:r>
+      <w:r>
+        <w:t xml:space="preserve"> (default to 0)</w:t>
+      </w:r>
+      <w:r>
+        <w:t>.</w:t>
       </w:r>
     </w:p>
     <w:p>
@@ -7375,7 +7370,12 @@
         </w:rPr>
       </w:pPr>
       <w:r>
-        <w:t xml:space="preserve">     * Applicable only to Physical ports. </w:t>
+        <w:t xml:space="preserve">  </w:t>
+      </w:r>
+      <w:bookmarkStart w:id="13" w:name="_GoBack"/>
+      <w:bookmarkEnd w:id="13"/>
+      <w:r>
+        <w:t xml:space="preserve">   * Applicable only to Physical ports. </w:t>
       </w:r>
       <w:r>
         <w:rPr>
@@ -17771,7 +17771,7 @@
           <w:rPr>
             <w:noProof/>
           </w:rPr>
-          <w:t>17</w:t>
+          <w:t>8</w:t>
         </w:r>
         <w:r>
           <w:rPr>
@@ -24773,9 +24773,12 @@
 </file>
 
 <file path=customXml/item1.xml><?xml version="1.0" encoding="utf-8"?>
-<p:properties xmlns:p="http://schemas.microsoft.com/office/2006/metadata/properties" xmlns:pc="http://schemas.microsoft.com/office/infopath/2007/PartnerControls" xmlns:xsi="http://www.w3.org/2001/XMLSchema-instance">
-  <documentManagement/>
-</p:properties>
+<?mso-contentType ?>
+<FormTemplates xmlns="http://schemas.microsoft.com/sharepoint/v3/contenttype/forms">
+  <Display>DocumentLibraryForm</Display>
+  <Edit>DocumentLibraryForm</Edit>
+  <New>DocumentLibraryForm</New>
+</FormTemplates>
 </file>
 
 <file path=customXml/item2.xml><?xml version="1.0" encoding="utf-8"?>
@@ -24919,12 +24922,9 @@
 </file>
 
 <file path=customXml/item3.xml><?xml version="1.0" encoding="utf-8"?>
-<?mso-contentType ?>
-<FormTemplates xmlns="http://schemas.microsoft.com/sharepoint/v3/contenttype/forms">
-  <Display>DocumentLibraryForm</Display>
-  <Edit>DocumentLibraryForm</Edit>
-  <New>DocumentLibraryForm</New>
-</FormTemplates>
+<p:properties xmlns:p="http://schemas.microsoft.com/office/2006/metadata/properties" xmlns:pc="http://schemas.microsoft.com/office/infopath/2007/PartnerControls" xmlns:xsi="http://www.w3.org/2001/XMLSchema-instance">
+  <documentManagement/>
+</p:properties>
 </file>
 
 <file path=customXml/item4.xml><?xml version="1.0" encoding="utf-8"?>
@@ -24936,10 +24936,9 @@
 </file>
 
 <file path=customXml/itemProps1.xml><?xml version="1.0" encoding="utf-8"?>
-<ds:datastoreItem xmlns:ds="http://schemas.openxmlformats.org/officeDocument/2006/customXml" ds:itemID="{891E62D9-EC9A-41CD-B375-306D7F228BFD}">
+<ds:datastoreItem xmlns:ds="http://schemas.openxmlformats.org/officeDocument/2006/customXml" ds:itemID="{33491F00-68AF-4D51-8172-300AF0FB1AD4}">
   <ds:schemaRefs>
-    <ds:schemaRef ds:uri="http://schemas.microsoft.com/office/2006/metadata/properties"/>
-    <ds:schemaRef ds:uri="http://schemas.microsoft.com/office/infopath/2007/PartnerControls"/>
+    <ds:schemaRef ds:uri="http://schemas.microsoft.com/sharepoint/v3/contenttype/forms"/>
   </ds:schemaRefs>
 </ds:datastoreItem>
 </file>
@@ -24963,15 +24962,16 @@
 </file>
 
 <file path=customXml/itemProps3.xml><?xml version="1.0" encoding="utf-8"?>
-<ds:datastoreItem xmlns:ds="http://schemas.openxmlformats.org/officeDocument/2006/customXml" ds:itemID="{33491F00-68AF-4D51-8172-300AF0FB1AD4}">
+<ds:datastoreItem xmlns:ds="http://schemas.openxmlformats.org/officeDocument/2006/customXml" ds:itemID="{891E62D9-EC9A-41CD-B375-306D7F228BFD}">
   <ds:schemaRefs>
-    <ds:schemaRef ds:uri="http://schemas.microsoft.com/sharepoint/v3/contenttype/forms"/>
+    <ds:schemaRef ds:uri="http://schemas.microsoft.com/office/2006/metadata/properties"/>
+    <ds:schemaRef ds:uri="http://schemas.microsoft.com/office/infopath/2007/PartnerControls"/>
   </ds:schemaRefs>
 </ds:datastoreItem>
 </file>
 
 <file path=customXml/itemProps4.xml><?xml version="1.0" encoding="utf-8"?>
-<ds:datastoreItem xmlns:ds="http://schemas.openxmlformats.org/officeDocument/2006/customXml" ds:itemID="{4BAD64F1-2A90-4F77-AE20-C370C024A8EB}">
+<ds:datastoreItem xmlns:ds="http://schemas.openxmlformats.org/officeDocument/2006/customXml" ds:itemID="{B01A4B5B-7D10-481C-9C99-F67A38FFBC76}">
   <ds:schemaRefs>
     <ds:schemaRef ds:uri="http://schemas.openxmlformats.org/officeDocument/2006/bibliography"/>
   </ds:schemaRefs>
@@ -24979,7 +24979,7 @@
 </file>
 
 <file path=customXml/itemProps5.xml><?xml version="1.0" encoding="utf-8"?>
-<ds:datastoreItem xmlns:ds="http://schemas.openxmlformats.org/officeDocument/2006/customXml" ds:itemID="{3A22987C-BCCE-41F5-BA26-C1E8794EB7C1}">
+<ds:datastoreItem xmlns:ds="http://schemas.openxmlformats.org/officeDocument/2006/customXml" ds:itemID="{744D8CAB-07ED-42E3-9AC8-2C8BA2A031D3}">
   <ds:schemaRefs>
     <ds:schemaRef ds:uri="http://schemas.openxmlformats.org/officeDocument/2006/bibliography"/>
   </ds:schemaRefs>

</xml_diff>